<commit_message>
finished AVL testing. created BST method to find elements in range. started working on company.
</commit_message>
<xml_diff>
--- a/ex1/Plan.docx
+++ b/ex1/Plan.docx
@@ -1008,7 +1008,7 @@
         <w:bidi/>
         <w:textAlignment w:val="baseline"/>
         <w:rPr>
-          <w:rFonts w:ascii="Arial" w:hAnsi="Arial" w:cs="Arial" w:hint="cs"/>
+          <w:rFonts w:ascii="Arial" w:hAnsi="Arial" w:cs="Arial"/>
           <w:sz w:val="25"/>
           <w:szCs w:val="25"/>
           <w:lang w:val="en-US"/>
@@ -1471,7 +1471,17 @@
           <w:szCs w:val="32"/>
           <w:lang w:val="en-US"/>
         </w:rPr>
-        <w:t>Company_Ptr</w:t>
+        <w:t>Company_</w:t>
+      </w:r>
+      <w:r>
+        <w:rPr>
+          <w:rStyle w:val="normaltextrun"/>
+          <w:rFonts w:ascii="Calibri" w:hAnsi="Calibri" w:cs="Calibri"/>
+          <w:sz w:val="32"/>
+          <w:szCs w:val="32"/>
+          <w:lang w:val="en-US"/>
+        </w:rPr>
+        <w:t>ID</w:t>
       </w:r>
       <w:r>
         <w:rPr>

</xml_diff>